<commit_message>
Nasscom Certification added in the resume
</commit_message>
<xml_diff>
--- a/SathiyaSuriya-Resume.docx
+++ b/SathiyaSuriya-Resume.docx
@@ -72,10 +72,7 @@
         <w:t>🔗</w:t>
       </w:r>
       <w:r>
-        <w:t xml:space="preserve"> </w:t>
-      </w:r>
-      <w:r>
-        <w:t>https://github.com/SathiyaSuriya</w:t>
+        <w:t xml:space="preserve"> https://github.com/SathiyaSuriya</w:t>
       </w:r>
     </w:p>
     <w:p>
@@ -119,13 +116,8 @@
       <w:r>
         <w:t xml:space="preserve">, </w:t>
       </w:r>
-      <w:proofErr w:type="spellStart"/>
       <w:r>
-        <w:t>DataMites</w:t>
-      </w:r>
-      <w:proofErr w:type="spellEnd"/>
-      <w:r>
-        <w:t xml:space="preserve"> Institution</w:t>
+        <w:t>DataMites Institution</w:t>
       </w:r>
       <w:r>
         <w:t>, 2025</w:t>
@@ -180,20 +172,7 @@
         </w:numPr>
       </w:pPr>
       <w:r>
-        <w:t xml:space="preserve">Data Science Consultant at </w:t>
-      </w:r>
-      <w:proofErr w:type="spellStart"/>
-      <w:proofErr w:type="gramStart"/>
-      <w:r>
-        <w:t>Rubixe</w:t>
-      </w:r>
-      <w:proofErr w:type="spellEnd"/>
-      <w:r>
-        <w:t xml:space="preserve">  –</w:t>
-      </w:r>
-      <w:proofErr w:type="gramEnd"/>
-      <w:r>
-        <w:t xml:space="preserve"> 7 Month</w:t>
+        <w:t>Data Science Consultant at Rubixe  – 7 Month</w:t>
       </w:r>
       <w:r>
         <w:t>s(internship)</w:t>
@@ -228,21 +207,7 @@
         <w:rPr>
           <w:bCs/>
         </w:rPr>
-        <w:t xml:space="preserve"> </w:t>
-      </w:r>
-      <w:proofErr w:type="spellStart"/>
-      <w:r>
-        <w:rPr>
-          <w:bCs/>
-        </w:rPr>
-        <w:t>Portugese</w:t>
-      </w:r>
-      <w:proofErr w:type="spellEnd"/>
-      <w:r>
-        <w:rPr>
-          <w:bCs/>
-        </w:rPr>
-        <w:t xml:space="preserve"> Bank – To promote the term deposit among the existing customers</w:t>
+        <w:t xml:space="preserve"> Portugese Bank – To promote the term deposit among the existing customers</w:t>
       </w:r>
     </w:p>
     <w:p>
@@ -379,21 +344,7 @@
         <w:rPr>
           <w:bCs/>
         </w:rPr>
-        <w:t xml:space="preserve">3. Flight Price Prediction – </w:t>
-      </w:r>
-      <w:proofErr w:type="gramStart"/>
-      <w:r>
-        <w:rPr>
-          <w:bCs/>
-        </w:rPr>
-        <w:t>To  predict</w:t>
-      </w:r>
-      <w:proofErr w:type="gramEnd"/>
-      <w:r>
-        <w:rPr>
-          <w:bCs/>
-        </w:rPr>
-        <w:t xml:space="preserve"> the ticket price of multiple airlines</w:t>
+        <w:t>3. Flight Price Prediction – To  predict the ticket price of multiple airlines</w:t>
       </w:r>
     </w:p>
     <w:p>
@@ -623,15 +574,7 @@
         <w:t xml:space="preserve"> Applications</w:t>
       </w:r>
       <w:r>
-        <w:t xml:space="preserve">: MS Excel, </w:t>
-      </w:r>
-      <w:proofErr w:type="spellStart"/>
-      <w:r>
-        <w:t>Jupyter</w:t>
-      </w:r>
-      <w:proofErr w:type="spellEnd"/>
-      <w:r>
-        <w:t xml:space="preserve"> Notebook, </w:t>
+        <w:t xml:space="preserve">: MS Excel, Jupyter Notebook, </w:t>
       </w:r>
       <w:r>
         <w:t xml:space="preserve">Power BI, </w:t>
@@ -845,13 +788,8 @@
       <w:r>
         <w:t xml:space="preserve">Data Science Certification – </w:t>
       </w:r>
-      <w:proofErr w:type="spellStart"/>
       <w:r>
-        <w:t>DataMites</w:t>
-      </w:r>
-      <w:proofErr w:type="spellEnd"/>
-      <w:r>
-        <w:t xml:space="preserve"> Institution</w:t>
+        <w:t>DataMites Institution</w:t>
       </w:r>
       <w:r>
         <w:t>, 2025</w:t>
@@ -868,6 +806,19 @@
       </w:pPr>
       <w:r>
         <w:t>Typewriting English (Senior Level), 2023</w:t>
+      </w:r>
+    </w:p>
+    <w:p>
+      <w:pPr>
+        <w:pStyle w:val="ListParagraph"/>
+        <w:numPr>
+          <w:ilvl w:val="0"/>
+          <w:numId w:val="18"/>
+        </w:numPr>
+        <w:spacing w:after="0"/>
+      </w:pPr>
+      <w:r>
+        <w:t>Nasscom Certification on Certified Data Scientist (Gold), 2025</w:t>
       </w:r>
     </w:p>
     <w:p>
@@ -2969,6 +2920,7 @@
   <w:style w:type="character" w:default="1" w:styleId="DefaultParagraphFont">
     <w:name w:val="Default Paragraph Font"/>
     <w:uiPriority w:val="1"/>
+    <w:semiHidden/>
     <w:unhideWhenUsed/>
   </w:style>
   <w:style w:type="table" w:default="1" w:styleId="TableNormal">

</xml_diff>